<commit_message>
szakdolgozat frontend kiegészítések, reszponzivitás
</commit_message>
<xml_diff>
--- a/Szakdolgozat_tartalom_checklist.docx
+++ b/Szakdolgozat_tartalom_checklist.docx
@@ -47,12 +47,14 @@
               <w:rPr>
                 <w:sz w:val="18"/>
                 <w:szCs w:val="18"/>
-              </w:rPr>
-            </w:pPr>
-            <w:r>
-              <w:rPr>
-                <w:sz w:val="18"/>
-                <w:szCs w:val="18"/>
+                <w:highlight w:val="yellow"/>
+              </w:rPr>
+            </w:pPr>
+            <w:r>
+              <w:rPr>
+                <w:sz w:val="18"/>
+                <w:szCs w:val="18"/>
+                <w:highlight w:val="yellow"/>
               </w:rPr>
               <w:t>A dolgozat formázása egységes, nincsenek eltérő betűméretű, sortávolságú bekezdések. A bekezdések sorkizárt igazításúak</w:t>
             </w:r>
@@ -75,12 +77,14 @@
               <w:rPr>
                 <w:sz w:val="18"/>
                 <w:szCs w:val="18"/>
-              </w:rPr>
-            </w:pPr>
-            <w:r>
-              <w:rPr>
-                <w:sz w:val="18"/>
-                <w:szCs w:val="18"/>
+                <w:highlight w:val="yellow"/>
+              </w:rPr>
+            </w:pPr>
+            <w:r>
+              <w:rPr>
+                <w:sz w:val="18"/>
+                <w:szCs w:val="18"/>
+                <w:highlight w:val="yellow"/>
               </w:rPr>
               <w:t xml:space="preserve">tagolás: a címek ne kerüljenek az oldal aljára, kerüljenek át a következő oldalra. </w:t>
             </w:r>
@@ -103,12 +107,14 @@
               <w:rPr>
                 <w:sz w:val="18"/>
                 <w:szCs w:val="18"/>
-              </w:rPr>
-            </w:pPr>
-            <w:r>
-              <w:rPr>
-                <w:sz w:val="18"/>
-                <w:szCs w:val="18"/>
+                <w:highlight w:val="yellow"/>
+              </w:rPr>
+            </w:pPr>
+            <w:r>
+              <w:rPr>
+                <w:sz w:val="18"/>
+                <w:szCs w:val="18"/>
+                <w:highlight w:val="yellow"/>
               </w:rPr>
               <w:t>A képek és a sz</w:t>
             </w:r>
@@ -116,6 +122,7 @@
               <w:rPr>
                 <w:sz w:val="18"/>
                 <w:szCs w:val="18"/>
+                <w:highlight w:val="yellow"/>
               </w:rPr>
               <w:t>ö</w:t>
             </w:r>
@@ -123,6 +130,7 @@
               <w:rPr>
                 <w:sz w:val="18"/>
                 <w:szCs w:val="18"/>
+                <w:highlight w:val="yellow"/>
               </w:rPr>
               <w:t>vegek egymáshoz képest</w:t>
             </w:r>
@@ -130,6 +138,7 @@
               <w:rPr>
                 <w:sz w:val="18"/>
                 <w:szCs w:val="18"/>
+                <w:highlight w:val="yellow"/>
               </w:rPr>
               <w:t>i</w:t>
             </w:r>
@@ -137,6 +146,7 @@
               <w:rPr>
                 <w:sz w:val="18"/>
                 <w:szCs w:val="18"/>
+                <w:highlight w:val="yellow"/>
               </w:rPr>
               <w:t xml:space="preserve"> elrendezése </w:t>
             </w:r>
@@ -456,6 +466,12 @@
                 <w:b/>
               </w:rPr>
             </w:pPr>
+            <w:r>
+              <w:rPr>
+                <w:b/>
+              </w:rPr>
+              <w:t>x</w:t>
+            </w:r>
           </w:p>
         </w:tc>
       </w:tr>
@@ -494,6 +510,12 @@
                 <w:b/>
               </w:rPr>
             </w:pPr>
+            <w:r>
+              <w:rPr>
+                <w:b/>
+              </w:rPr>
+              <w:t>x</w:t>
+            </w:r>
           </w:p>
         </w:tc>
       </w:tr>
@@ -757,7 +779,11 @@
           <w:tcPr>
             <w:tcW w:w="567" w:type="dxa"/>
           </w:tcPr>
-          <w:p/>
+          <w:p>
+            <w:r>
+              <w:t>x</w:t>
+            </w:r>
+          </w:p>
         </w:tc>
       </w:tr>
       <w:tr>
@@ -1145,7 +1171,11 @@
             <w:tcW w:w="567" w:type="dxa"/>
             <w:shd w:val="clear" w:color="auto" w:fill="D9D9D9" w:themeFill="background1" w:themeFillShade="D9"/>
           </w:tcPr>
-          <w:p/>
+          <w:p>
+            <w:r>
+              <w:t>x</w:t>
+            </w:r>
+          </w:p>
         </w:tc>
       </w:tr>
       <w:tr>
@@ -1355,7 +1385,11 @@
           <w:tcPr>
             <w:tcW w:w="567" w:type="dxa"/>
           </w:tcPr>
-          <w:p/>
+          <w:p>
+            <w:r>
+              <w:t>x</w:t>
+            </w:r>
+          </w:p>
         </w:tc>
       </w:tr>
       <w:tr>
@@ -1673,7 +1707,11 @@
           <w:tcPr>
             <w:tcW w:w="567" w:type="dxa"/>
           </w:tcPr>
-          <w:p/>
+          <w:p>
+            <w:r>
+              <w:t>x</w:t>
+            </w:r>
+          </w:p>
         </w:tc>
       </w:tr>
       <w:tr>
@@ -1780,6 +1818,7 @@
             </w:pPr>
             <w:r>
               <w:rPr>
+                <w:color w:val="BFBFBF" w:themeColor="background1" w:themeShade="BF"/>
                 <w:sz w:val="18"/>
                 <w:szCs w:val="18"/>
               </w:rPr>
@@ -1788,6 +1827,7 @@
             <w:proofErr w:type="spellStart"/>
             <w:r>
               <w:rPr>
+                <w:color w:val="BFBFBF" w:themeColor="background1" w:themeShade="BF"/>
                 <w:sz w:val="18"/>
                 <w:szCs w:val="18"/>
               </w:rPr>
@@ -1796,6 +1836,7 @@
             <w:proofErr w:type="spellEnd"/>
             <w:r>
               <w:rPr>
+                <w:color w:val="BFBFBF" w:themeColor="background1" w:themeShade="BF"/>
                 <w:sz w:val="18"/>
                 <w:szCs w:val="18"/>
               </w:rPr>
@@ -1820,12 +1861,14 @@
               <w:rPr>
                 <w:sz w:val="18"/>
                 <w:szCs w:val="18"/>
-              </w:rPr>
-            </w:pPr>
-            <w:r>
-              <w:rPr>
-                <w:sz w:val="18"/>
-                <w:szCs w:val="18"/>
+                <w:highlight w:val="yellow"/>
+              </w:rPr>
+            </w:pPr>
+            <w:r>
+              <w:rPr>
+                <w:sz w:val="18"/>
+                <w:szCs w:val="18"/>
+                <w:highlight w:val="yellow"/>
               </w:rPr>
               <w:t xml:space="preserve">A </w:t>
             </w:r>
@@ -1834,6 +1877,7 @@
               <w:rPr>
                 <w:sz w:val="18"/>
                 <w:szCs w:val="18"/>
+                <w:highlight w:val="yellow"/>
               </w:rPr>
               <w:t>frontent</w:t>
             </w:r>
@@ -1842,6 +1886,7 @@
               <w:rPr>
                 <w:sz w:val="18"/>
                 <w:szCs w:val="18"/>
+                <w:highlight w:val="yellow"/>
               </w:rPr>
               <w:t xml:space="preserve"> tesztelése manuálisan történik, legalább 3 oldal konkrét teszteset táblázatos formában. </w:t>
             </w:r>
@@ -1850,6 +1895,7 @@
               <w:rPr>
                 <w:sz w:val="18"/>
                 <w:szCs w:val="18"/>
+                <w:highlight w:val="yellow"/>
               </w:rPr>
               <w:t>pl</w:t>
             </w:r>
@@ -1858,6 +1904,7 @@
               <w:rPr>
                 <w:sz w:val="18"/>
                 <w:szCs w:val="18"/>
+                <w:highlight w:val="yellow"/>
               </w:rPr>
               <w:t xml:space="preserve">: </w:t>
             </w:r>
@@ -1867,12 +1914,14 @@
               <w:rPr>
                 <w:sz w:val="18"/>
                 <w:szCs w:val="18"/>
-              </w:rPr>
-            </w:pPr>
-            <w:r>
-              <w:rPr>
-                <w:sz w:val="18"/>
-                <w:szCs w:val="18"/>
+                <w:highlight w:val="yellow"/>
+              </w:rPr>
+            </w:pPr>
+            <w:r>
+              <w:rPr>
+                <w:sz w:val="18"/>
+                <w:szCs w:val="18"/>
+                <w:highlight w:val="yellow"/>
               </w:rPr>
               <w:t xml:space="preserve">Bejelentkezés panel ezzel az emaillel belépett </w:t>
             </w:r>
@@ -1882,12 +1931,14 @@
               <w:rPr>
                 <w:sz w:val="18"/>
                 <w:szCs w:val="18"/>
-              </w:rPr>
-            </w:pPr>
-            <w:r>
-              <w:rPr>
-                <w:sz w:val="18"/>
-                <w:szCs w:val="18"/>
+                <w:highlight w:val="yellow"/>
+              </w:rPr>
+            </w:pPr>
+            <w:r>
+              <w:rPr>
+                <w:sz w:val="18"/>
+                <w:szCs w:val="18"/>
+                <w:highlight w:val="yellow"/>
               </w:rPr>
               <w:t xml:space="preserve">ezzel az </w:t>
             </w:r>
@@ -1896,6 +1947,7 @@
               <w:rPr>
                 <w:sz w:val="18"/>
                 <w:szCs w:val="18"/>
+                <w:highlight w:val="yellow"/>
               </w:rPr>
               <w:t>emaillael</w:t>
             </w:r>
@@ -1904,6 +1956,7 @@
               <w:rPr>
                 <w:sz w:val="18"/>
                 <w:szCs w:val="18"/>
+                <w:highlight w:val="yellow"/>
               </w:rPr>
               <w:t xml:space="preserve"> nem lépett </w:t>
             </w:r>
@@ -1912,6 +1965,7 @@
               <w:rPr>
                 <w:sz w:val="18"/>
                 <w:szCs w:val="18"/>
+                <w:highlight w:val="yellow"/>
               </w:rPr>
               <w:t>be ,</w:t>
             </w:r>
@@ -1920,6 +1974,7 @@
               <w:rPr>
                 <w:sz w:val="18"/>
                 <w:szCs w:val="18"/>
+                <w:highlight w:val="yellow"/>
               </w:rPr>
               <w:t xml:space="preserve"> az alábbi hibaüzenetet kaptuk</w:t>
             </w:r>
@@ -1935,6 +1990,7 @@
               <w:rPr>
                 <w:sz w:val="18"/>
                 <w:szCs w:val="18"/>
+                <w:highlight w:val="yellow"/>
               </w:rPr>
               <w:t>stb.</w:t>
             </w:r>

</xml_diff>